<commit_message>
6B Reflection including Github link
</commit_message>
<xml_diff>
--- a/assign 6/Pui_6B_Reflection.docx
+++ b/assign 6/Pui_6B_Reflection.docx
@@ -39,8 +39,44 @@
           <w:b/>
           <w:bCs/>
         </w:rPr>
-        <w:t>Assignment 6B Reflection</w:t>
-      </w:r>
+        <w:t>Assignment 6B</w:t>
+      </w:r>
+    </w:p>
+    <w:p>
+      <w:pPr>
+        <w:rPr>
+          <w:rFonts w:ascii="Times New Roman" w:hAnsi="Times New Roman" w:cs="Times New Roman"/>
+          <w:b/>
+          <w:bCs/>
+        </w:rPr>
+      </w:pPr>
+    </w:p>
+    <w:p>
+      <w:r>
+        <w:rPr>
+          <w:rFonts w:ascii="Times New Roman" w:hAnsi="Times New Roman" w:cs="Times New Roman"/>
+          <w:b/>
+          <w:bCs/>
+        </w:rPr>
+        <w:t xml:space="preserve">GitHub Link:   </w:t>
+      </w:r>
+      <w:hyperlink r:id="rId5" w:history="1">
+        <w:r>
+          <w:rPr>
+            <w:rStyle w:val="Hyperlink"/>
+          </w:rPr>
+          <w:t>https://ljablonski2.github.io/assign%206/detail2.html</w:t>
+        </w:r>
+      </w:hyperlink>
+    </w:p>
+    <w:p>
+      <w:pPr>
+        <w:rPr>
+          <w:rFonts w:ascii="Times New Roman" w:hAnsi="Times New Roman" w:cs="Times New Roman"/>
+          <w:b/>
+          <w:bCs/>
+        </w:rPr>
+      </w:pPr>
     </w:p>
     <w:p>
       <w:pPr>
@@ -54,6 +90,27 @@
       <w:pPr>
         <w:rPr>
           <w:rFonts w:ascii="Times New Roman" w:hAnsi="Times New Roman" w:cs="Times New Roman"/>
+          <w:b/>
+          <w:bCs/>
+        </w:rPr>
+      </w:pPr>
+      <w:r>
+        <w:rPr>
+          <w:rFonts w:ascii="Times New Roman" w:hAnsi="Times New Roman" w:cs="Times New Roman"/>
+          <w:b/>
+          <w:bCs/>
+        </w:rPr>
+        <w:t>Reflection:</w:t>
+      </w:r>
+      <w:bookmarkStart w:id="0" w:name="_GoBack"/>
+      <w:bookmarkEnd w:id="0"/>
+    </w:p>
+    <w:p>
+      <w:pPr>
+        <w:rPr>
+          <w:rFonts w:ascii="Times New Roman" w:hAnsi="Times New Roman" w:cs="Times New Roman"/>
+          <w:b/>
+          <w:bCs/>
         </w:rPr>
       </w:pPr>
     </w:p>
@@ -217,14 +274,14 @@
         <w:rPr>
           <w:rFonts w:ascii="Times New Roman" w:hAnsi="Times New Roman" w:cs="Times New Roman"/>
         </w:rPr>
-        <w:t>I ran into many bugs throughout the assignment, such as “</w:t>
+        <w:t>I ran into many bugs throughout the assignment, such a</w:t>
       </w:r>
       <w:proofErr w:type="spellStart"/>
       <w:r>
         <w:rPr>
           <w:rFonts w:ascii="Times New Roman" w:hAnsi="Times New Roman" w:cs="Times New Roman"/>
         </w:rPr>
-        <w:t>cart.push</w:t>
+        <w:t>s “cart.push</w:t>
       </w:r>
       <w:proofErr w:type="spellEnd"/>
       <w:r>
@@ -356,110 +413,14 @@
       <w:r>
         <w:rPr>
           <w:rFonts w:ascii="Times New Roman" w:hAnsi="Times New Roman" w:cs="Times New Roman"/>
-        </w:rPr>
+          <w:noProof/>
+        </w:rPr>
+        <w:lastRenderedPageBreak/>
         <w:drawing>
           <wp:inline distT="0" distB="0" distL="0" distR="0" wp14:anchorId="4CAA6604" wp14:editId="277BEF28">
             <wp:extent cx="5943600" cy="1337945"/>
             <wp:effectExtent l="0" t="0" r="0" b="0"/>
             <wp:docPr id="1" name="Picture 1"/>
-            <wp:cNvGraphicFramePr>
-              <a:graphicFrameLocks xmlns:a="http://schemas.openxmlformats.org/drawingml/2006/main" noChangeAspect="1"/>
-            </wp:cNvGraphicFramePr>
-            <a:graphic xmlns:a="http://schemas.openxmlformats.org/drawingml/2006/main">
-              <a:graphicData uri="http://schemas.openxmlformats.org/drawingml/2006/picture">
-                <pic:pic xmlns:pic="http://schemas.openxmlformats.org/drawingml/2006/picture">
-                  <pic:nvPicPr>
-                    <pic:cNvPr id="1" name=""/>
-                    <pic:cNvPicPr/>
-                  </pic:nvPicPr>
-                  <pic:blipFill>
-                    <a:blip r:embed="rId5"/>
-                    <a:stretch>
-                      <a:fillRect/>
-                    </a:stretch>
-                  </pic:blipFill>
-                  <pic:spPr>
-                    <a:xfrm>
-                      <a:off x="0" y="0"/>
-                      <a:ext cx="5943600" cy="1337945"/>
-                    </a:xfrm>
-                    <a:prstGeom prst="rect">
-                      <a:avLst/>
-                    </a:prstGeom>
-                  </pic:spPr>
-                </pic:pic>
-              </a:graphicData>
-            </a:graphic>
-          </wp:inline>
-        </w:drawing>
-      </w:r>
-    </w:p>
-    <w:p>
-      <w:pPr>
-        <w:pStyle w:val="ListParagraph"/>
-        <w:numPr>
-          <w:ilvl w:val="0"/>
-          <w:numId w:val="1"/>
-        </w:numPr>
-        <w:rPr>
-          <w:rFonts w:ascii="Times New Roman" w:hAnsi="Times New Roman" w:cs="Times New Roman"/>
-          <w:b/>
-          <w:bCs/>
-        </w:rPr>
-      </w:pPr>
-      <w:r>
-        <w:rPr>
-          <w:rFonts w:ascii="Times New Roman" w:hAnsi="Times New Roman" w:cs="Times New Roman"/>
-          <w:b/>
-          <w:bCs/>
-        </w:rPr>
-        <w:lastRenderedPageBreak/>
-        <w:t>Creating Objects:</w:t>
-      </w:r>
-      <w:r>
-        <w:rPr>
-          <w:rFonts w:ascii="Times New Roman" w:hAnsi="Times New Roman" w:cs="Times New Roman"/>
-          <w:b/>
-          <w:bCs/>
-        </w:rPr>
-        <w:t xml:space="preserve"> </w:t>
-      </w:r>
-      <w:r>
-        <w:rPr>
-          <w:rFonts w:ascii="Times New Roman" w:hAnsi="Times New Roman" w:cs="Times New Roman"/>
-        </w:rPr>
-        <w:t>I learned how to create objects (through the Zoo animals lab and with the help of my tutor) in order to be able to add items to an array for local storage:</w:t>
-      </w:r>
-    </w:p>
-    <w:p>
-      <w:pPr>
-        <w:pStyle w:val="ListParagraph"/>
-        <w:rPr>
-          <w:rFonts w:ascii="Times New Roman" w:hAnsi="Times New Roman" w:cs="Times New Roman"/>
-          <w:b/>
-          <w:bCs/>
-        </w:rPr>
-      </w:pPr>
-    </w:p>
-    <w:p>
-      <w:pPr>
-        <w:rPr>
-          <w:rFonts w:ascii="Times New Roman" w:hAnsi="Times New Roman" w:cs="Times New Roman"/>
-          <w:b/>
-          <w:bCs/>
-        </w:rPr>
-      </w:pPr>
-      <w:r>
-        <w:rPr>
-          <w:rFonts w:ascii="Times New Roman" w:hAnsi="Times New Roman" w:cs="Times New Roman"/>
-          <w:b/>
-          <w:bCs/>
-        </w:rPr>
-        <w:drawing>
-          <wp:inline distT="0" distB="0" distL="0" distR="0" wp14:anchorId="3D29C746" wp14:editId="6025DFE3">
-            <wp:extent cx="5943600" cy="2184400"/>
-            <wp:effectExtent l="0" t="0" r="0" b="0"/>
-            <wp:docPr id="2" name="Picture 2"/>
             <wp:cNvGraphicFramePr>
               <a:graphicFrameLocks xmlns:a="http://schemas.openxmlformats.org/drawingml/2006/main" noChangeAspect="1"/>
             </wp:cNvGraphicFramePr>
@@ -479,7 +440,7 @@
                   <pic:spPr>
                     <a:xfrm>
                       <a:off x="0" y="0"/>
-                      <a:ext cx="5943600" cy="2184400"/>
+                      <a:ext cx="5943600" cy="1337945"/>
                     </a:xfrm>
                     <a:prstGeom prst="rect">
                       <a:avLst/>
@@ -494,15 +455,6 @@
     </w:p>
     <w:p>
       <w:pPr>
-        <w:rPr>
-          <w:rFonts w:ascii="Times New Roman" w:hAnsi="Times New Roman" w:cs="Times New Roman"/>
-          <w:b/>
-          <w:bCs/>
-        </w:rPr>
-      </w:pPr>
-    </w:p>
-    <w:p>
-      <w:pPr>
         <w:pStyle w:val="ListParagraph"/>
         <w:numPr>
           <w:ilvl w:val="0"/>
@@ -520,13 +472,21 @@
           <w:b/>
           <w:bCs/>
         </w:rPr>
-        <w:t xml:space="preserve">Local Storage: </w:t>
-      </w:r>
-      <w:r>
-        <w:rPr>
-          <w:rFonts w:ascii="Times New Roman" w:hAnsi="Times New Roman" w:cs="Times New Roman"/>
-        </w:rPr>
-        <w:t xml:space="preserve">I learned the difference between local storage and session storage and when to use them. Session storage will only last as long as the web session does and will not save the information after the fact. </w:t>
+        <w:t>Creating Objects:</w:t>
+      </w:r>
+      <w:r>
+        <w:rPr>
+          <w:rFonts w:ascii="Times New Roman" w:hAnsi="Times New Roman" w:cs="Times New Roman"/>
+          <w:b/>
+          <w:bCs/>
+        </w:rPr>
+        <w:t xml:space="preserve"> </w:t>
+      </w:r>
+      <w:r>
+        <w:rPr>
+          <w:rFonts w:ascii="Times New Roman" w:hAnsi="Times New Roman" w:cs="Times New Roman"/>
+        </w:rPr>
+        <w:t>I learned how to create objects (through the Zoo animals lab and with the help of my tutor) in order to be able to add items to an array for local storage:</w:t>
       </w:r>
     </w:p>
     <w:p>
@@ -541,24 +501,24 @@
     </w:p>
     <w:p>
       <w:pPr>
-        <w:pStyle w:val="ListParagraph"/>
-        <w:rPr>
-          <w:rFonts w:ascii="Times New Roman" w:hAnsi="Times New Roman" w:cs="Times New Roman"/>
-          <w:b/>
-          <w:bCs/>
-        </w:rPr>
-      </w:pPr>
-      <w:r>
-        <w:rPr>
-          <w:rFonts w:ascii="Times New Roman" w:hAnsi="Times New Roman" w:cs="Times New Roman"/>
-          <w:b/>
-          <w:bCs/>
+        <w:rPr>
+          <w:rFonts w:ascii="Times New Roman" w:hAnsi="Times New Roman" w:cs="Times New Roman"/>
+          <w:b/>
+          <w:bCs/>
+        </w:rPr>
+      </w:pPr>
+      <w:r>
+        <w:rPr>
+          <w:rFonts w:ascii="Times New Roman" w:hAnsi="Times New Roman" w:cs="Times New Roman"/>
+          <w:b/>
+          <w:bCs/>
+          <w:noProof/>
         </w:rPr>
         <w:drawing>
-          <wp:inline distT="0" distB="0" distL="0" distR="0" wp14:anchorId="775DDC9B" wp14:editId="66E51F64">
-            <wp:extent cx="5346700" cy="723900"/>
+          <wp:inline distT="0" distB="0" distL="0" distR="0" wp14:anchorId="3D29C746" wp14:editId="6025DFE3">
+            <wp:extent cx="5943600" cy="2184400"/>
             <wp:effectExtent l="0" t="0" r="0" b="0"/>
-            <wp:docPr id="3" name="Picture 3"/>
+            <wp:docPr id="2" name="Picture 2"/>
             <wp:cNvGraphicFramePr>
               <a:graphicFrameLocks xmlns:a="http://schemas.openxmlformats.org/drawingml/2006/main" noChangeAspect="1"/>
             </wp:cNvGraphicFramePr>
@@ -578,7 +538,7 @@
                   <pic:spPr>
                     <a:xfrm>
                       <a:off x="0" y="0"/>
-                      <a:ext cx="5346700" cy="723900"/>
+                      <a:ext cx="5943600" cy="2184400"/>
                     </a:xfrm>
                     <a:prstGeom prst="rect">
                       <a:avLst/>
@@ -619,27 +579,13 @@
           <w:b/>
           <w:bCs/>
         </w:rPr>
-        <w:t xml:space="preserve">Get Elements by Id: </w:t>
-      </w:r>
-      <w:r>
-        <w:rPr>
-          <w:rFonts w:ascii="Times New Roman" w:hAnsi="Times New Roman" w:cs="Times New Roman"/>
-        </w:rPr>
-        <w:t xml:space="preserve">I learned how to “get” elements from HTML that I would like to add functionality to in </w:t>
-      </w:r>
-      <w:proofErr w:type="spellStart"/>
-      <w:r>
-        <w:rPr>
-          <w:rFonts w:ascii="Times New Roman" w:hAnsi="Times New Roman" w:cs="Times New Roman"/>
-        </w:rPr>
-        <w:t>Javascript</w:t>
-      </w:r>
-      <w:proofErr w:type="spellEnd"/>
-      <w:r>
-        <w:rPr>
-          <w:rFonts w:ascii="Times New Roman" w:hAnsi="Times New Roman" w:cs="Times New Roman"/>
-        </w:rPr>
-        <w:t xml:space="preserve"> in order to create my shopping cart:</w:t>
+        <w:t xml:space="preserve">Local Storage: </w:t>
+      </w:r>
+      <w:r>
+        <w:rPr>
+          <w:rFonts w:ascii="Times New Roman" w:hAnsi="Times New Roman" w:cs="Times New Roman"/>
+        </w:rPr>
+        <w:t xml:space="preserve">I learned the difference between local storage and session storage and when to use them. Session storage will only last as long as the web session does and will not save the information after the fact. </w:t>
       </w:r>
     </w:p>
     <w:p>
@@ -654,23 +600,25 @@
     </w:p>
     <w:p>
       <w:pPr>
-        <w:rPr>
-          <w:rFonts w:ascii="Times New Roman" w:hAnsi="Times New Roman" w:cs="Times New Roman"/>
-          <w:b/>
-          <w:bCs/>
-        </w:rPr>
-      </w:pPr>
-      <w:r>
-        <w:rPr>
-          <w:rFonts w:ascii="Times New Roman" w:hAnsi="Times New Roman" w:cs="Times New Roman"/>
-          <w:b/>
-          <w:bCs/>
+        <w:pStyle w:val="ListParagraph"/>
+        <w:rPr>
+          <w:rFonts w:ascii="Times New Roman" w:hAnsi="Times New Roman" w:cs="Times New Roman"/>
+          <w:b/>
+          <w:bCs/>
+        </w:rPr>
+      </w:pPr>
+      <w:r>
+        <w:rPr>
+          <w:rFonts w:ascii="Times New Roman" w:hAnsi="Times New Roman" w:cs="Times New Roman"/>
+          <w:b/>
+          <w:bCs/>
+          <w:noProof/>
         </w:rPr>
         <w:drawing>
-          <wp:inline distT="0" distB="0" distL="0" distR="0" wp14:anchorId="347789B6" wp14:editId="68EAC7CF">
-            <wp:extent cx="5867400" cy="635000"/>
+          <wp:inline distT="0" distB="0" distL="0" distR="0" wp14:anchorId="775DDC9B" wp14:editId="66E51F64">
+            <wp:extent cx="5346700" cy="723900"/>
             <wp:effectExtent l="0" t="0" r="0" b="0"/>
-            <wp:docPr id="5" name="Picture 5"/>
+            <wp:docPr id="3" name="Picture 3"/>
             <wp:cNvGraphicFramePr>
               <a:graphicFrameLocks xmlns:a="http://schemas.openxmlformats.org/drawingml/2006/main" noChangeAspect="1"/>
             </wp:cNvGraphicFramePr>
@@ -690,7 +638,7 @@
                   <pic:spPr>
                     <a:xfrm>
                       <a:off x="0" y="0"/>
-                      <a:ext cx="5867400" cy="635000"/>
+                      <a:ext cx="5346700" cy="723900"/>
                     </a:xfrm>
                     <a:prstGeom prst="rect">
                       <a:avLst/>
@@ -731,13 +679,13 @@
           <w:b/>
           <w:bCs/>
         </w:rPr>
-        <w:t xml:space="preserve">Event Listeners: </w:t>
-      </w:r>
-      <w:r>
-        <w:rPr>
-          <w:rFonts w:ascii="Times New Roman" w:hAnsi="Times New Roman" w:cs="Times New Roman"/>
-        </w:rPr>
-        <w:t xml:space="preserve">I also learned how to use even listeners in order to tell </w:t>
+        <w:t xml:space="preserve">Get Elements by Id: </w:t>
+      </w:r>
+      <w:r>
+        <w:rPr>
+          <w:rFonts w:ascii="Times New Roman" w:hAnsi="Times New Roman" w:cs="Times New Roman"/>
+        </w:rPr>
+        <w:t xml:space="preserve">I learned how to “get” elements from HTML that I would like to add functionality to in </w:t>
       </w:r>
       <w:proofErr w:type="spellStart"/>
       <w:r>
@@ -751,119 +699,39 @@
         <w:rPr>
           <w:rFonts w:ascii="Times New Roman" w:hAnsi="Times New Roman" w:cs="Times New Roman"/>
         </w:rPr>
-        <w:t xml:space="preserve"> when to perform a certain function. So </w:t>
-      </w:r>
-      <w:proofErr w:type="gramStart"/>
-      <w:r>
-        <w:rPr>
-          <w:rFonts w:ascii="Times New Roman" w:hAnsi="Times New Roman" w:cs="Times New Roman"/>
-        </w:rPr>
-        <w:t>far</w:t>
-      </w:r>
-      <w:proofErr w:type="gramEnd"/>
-      <w:r>
-        <w:rPr>
-          <w:rFonts w:ascii="Times New Roman" w:hAnsi="Times New Roman" w:cs="Times New Roman"/>
-        </w:rPr>
-        <w:t xml:space="preserve"> I think of </w:t>
-      </w:r>
-      <w:proofErr w:type="spellStart"/>
-      <w:r>
-        <w:rPr>
-          <w:rFonts w:ascii="Times New Roman" w:hAnsi="Times New Roman" w:cs="Times New Roman"/>
-        </w:rPr>
-        <w:t>GetElementById</w:t>
-      </w:r>
-      <w:proofErr w:type="spellEnd"/>
-      <w:r>
-        <w:rPr>
-          <w:rFonts w:ascii="Times New Roman" w:hAnsi="Times New Roman" w:cs="Times New Roman"/>
-        </w:rPr>
-        <w:t xml:space="preserve"> as the “where” something should happen, “</w:t>
-      </w:r>
-      <w:proofErr w:type="spellStart"/>
-      <w:r>
-        <w:rPr>
-          <w:rFonts w:ascii="Times New Roman" w:hAnsi="Times New Roman" w:cs="Times New Roman"/>
-        </w:rPr>
-        <w:t>addEventListener</w:t>
-      </w:r>
-      <w:proofErr w:type="spellEnd"/>
-      <w:r>
-        <w:rPr>
-          <w:rFonts w:ascii="Times New Roman" w:hAnsi="Times New Roman" w:cs="Times New Roman"/>
-        </w:rPr>
-        <w:t xml:space="preserve">” (such as click, change, onload, </w:t>
-      </w:r>
-      <w:proofErr w:type="spellStart"/>
-      <w:r>
-        <w:rPr>
-          <w:rFonts w:ascii="Times New Roman" w:hAnsi="Times New Roman" w:cs="Times New Roman"/>
-        </w:rPr>
-        <w:t>etc</w:t>
-      </w:r>
-      <w:proofErr w:type="spellEnd"/>
-      <w:r>
-        <w:rPr>
-          <w:rFonts w:ascii="Times New Roman" w:hAnsi="Times New Roman" w:cs="Times New Roman"/>
-        </w:rPr>
-        <w:t xml:space="preserve">…) as the “when” something should happen, and </w:t>
-      </w:r>
-      <w:proofErr w:type="spellStart"/>
-      <w:r>
-        <w:rPr>
-          <w:rFonts w:ascii="Times New Roman" w:hAnsi="Times New Roman" w:cs="Times New Roman"/>
-        </w:rPr>
-        <w:t>Javascript</w:t>
-      </w:r>
-      <w:proofErr w:type="spellEnd"/>
-      <w:r>
-        <w:rPr>
-          <w:rFonts w:ascii="Times New Roman" w:hAnsi="Times New Roman" w:cs="Times New Roman"/>
-        </w:rPr>
-        <w:t xml:space="preserve"> functions as the “what” should happen to </w:t>
-      </w:r>
-      <w:r>
-        <w:rPr>
-          <w:rFonts w:ascii="Times New Roman" w:hAnsi="Times New Roman" w:cs="Times New Roman"/>
-        </w:rPr>
-        <w:t xml:space="preserve">my </w:t>
-      </w:r>
-      <w:r>
-        <w:rPr>
-          <w:rFonts w:ascii="Times New Roman" w:hAnsi="Times New Roman" w:cs="Times New Roman"/>
-        </w:rPr>
-        <w:t>code.</w:t>
-      </w:r>
-    </w:p>
-    <w:p>
-      <w:pPr>
-        <w:rPr>
-          <w:rFonts w:ascii="Times New Roman" w:hAnsi="Times New Roman" w:cs="Times New Roman"/>
-          <w:b/>
-          <w:bCs/>
-        </w:rPr>
-      </w:pPr>
-    </w:p>
-    <w:p>
-      <w:pPr>
-        <w:rPr>
-          <w:rFonts w:ascii="Times New Roman" w:hAnsi="Times New Roman" w:cs="Times New Roman"/>
-          <w:b/>
-          <w:bCs/>
-        </w:rPr>
-      </w:pPr>
-      <w:r>
-        <w:rPr>
-          <w:rFonts w:ascii="Times New Roman" w:hAnsi="Times New Roman" w:cs="Times New Roman"/>
-          <w:b/>
-          <w:bCs/>
+        <w:t xml:space="preserve"> in order to create my shopping cart:</w:t>
+      </w:r>
+    </w:p>
+    <w:p>
+      <w:pPr>
+        <w:pStyle w:val="ListParagraph"/>
+        <w:rPr>
+          <w:rFonts w:ascii="Times New Roman" w:hAnsi="Times New Roman" w:cs="Times New Roman"/>
+          <w:b/>
+          <w:bCs/>
+        </w:rPr>
+      </w:pPr>
+    </w:p>
+    <w:p>
+      <w:pPr>
+        <w:rPr>
+          <w:rFonts w:ascii="Times New Roman" w:hAnsi="Times New Roman" w:cs="Times New Roman"/>
+          <w:b/>
+          <w:bCs/>
+        </w:rPr>
+      </w:pPr>
+      <w:r>
+        <w:rPr>
+          <w:rFonts w:ascii="Times New Roman" w:hAnsi="Times New Roman" w:cs="Times New Roman"/>
+          <w:b/>
+          <w:bCs/>
+          <w:noProof/>
         </w:rPr>
         <w:drawing>
-          <wp:inline distT="0" distB="0" distL="0" distR="0" wp14:anchorId="508F03AD" wp14:editId="48309F64">
-            <wp:extent cx="5943600" cy="657225"/>
-            <wp:effectExtent l="0" t="0" r="0" b="3175"/>
-            <wp:docPr id="4" name="Picture 4"/>
+          <wp:inline distT="0" distB="0" distL="0" distR="0" wp14:anchorId="347789B6" wp14:editId="68EAC7CF">
+            <wp:extent cx="5867400" cy="635000"/>
+            <wp:effectExtent l="0" t="0" r="0" b="0"/>
+            <wp:docPr id="5" name="Picture 5"/>
             <wp:cNvGraphicFramePr>
               <a:graphicFrameLocks xmlns:a="http://schemas.openxmlformats.org/drawingml/2006/main" noChangeAspect="1"/>
             </wp:cNvGraphicFramePr>
@@ -883,6 +751,201 @@
                   <pic:spPr>
                     <a:xfrm>
                       <a:off x="0" y="0"/>
+                      <a:ext cx="5867400" cy="635000"/>
+                    </a:xfrm>
+                    <a:prstGeom prst="rect">
+                      <a:avLst/>
+                    </a:prstGeom>
+                  </pic:spPr>
+                </pic:pic>
+              </a:graphicData>
+            </a:graphic>
+          </wp:inline>
+        </w:drawing>
+      </w:r>
+    </w:p>
+    <w:p>
+      <w:pPr>
+        <w:rPr>
+          <w:rFonts w:ascii="Times New Roman" w:hAnsi="Times New Roman" w:cs="Times New Roman"/>
+          <w:b/>
+          <w:bCs/>
+        </w:rPr>
+      </w:pPr>
+    </w:p>
+    <w:p>
+      <w:pPr>
+        <w:pStyle w:val="ListParagraph"/>
+        <w:numPr>
+          <w:ilvl w:val="0"/>
+          <w:numId w:val="1"/>
+        </w:numPr>
+        <w:rPr>
+          <w:rFonts w:ascii="Times New Roman" w:hAnsi="Times New Roman" w:cs="Times New Roman"/>
+          <w:b/>
+          <w:bCs/>
+        </w:rPr>
+      </w:pPr>
+      <w:r>
+        <w:rPr>
+          <w:rFonts w:ascii="Times New Roman" w:hAnsi="Times New Roman" w:cs="Times New Roman"/>
+          <w:b/>
+          <w:bCs/>
+        </w:rPr>
+        <w:t xml:space="preserve">Event Listeners: </w:t>
+      </w:r>
+      <w:r>
+        <w:rPr>
+          <w:rFonts w:ascii="Times New Roman" w:hAnsi="Times New Roman" w:cs="Times New Roman"/>
+        </w:rPr>
+        <w:t xml:space="preserve">I also learned how to use even listeners in order to tell </w:t>
+      </w:r>
+      <w:proofErr w:type="spellStart"/>
+      <w:r>
+        <w:rPr>
+          <w:rFonts w:ascii="Times New Roman" w:hAnsi="Times New Roman" w:cs="Times New Roman"/>
+        </w:rPr>
+        <w:t>Javascript</w:t>
+      </w:r>
+      <w:proofErr w:type="spellEnd"/>
+      <w:r>
+        <w:rPr>
+          <w:rFonts w:ascii="Times New Roman" w:hAnsi="Times New Roman" w:cs="Times New Roman"/>
+        </w:rPr>
+        <w:t xml:space="preserve"> when to perform a certain function. So </w:t>
+      </w:r>
+      <w:proofErr w:type="gramStart"/>
+      <w:r>
+        <w:rPr>
+          <w:rFonts w:ascii="Times New Roman" w:hAnsi="Times New Roman" w:cs="Times New Roman"/>
+        </w:rPr>
+        <w:t>far</w:t>
+      </w:r>
+      <w:proofErr w:type="gramEnd"/>
+      <w:r>
+        <w:rPr>
+          <w:rFonts w:ascii="Times New Roman" w:hAnsi="Times New Roman" w:cs="Times New Roman"/>
+        </w:rPr>
+        <w:t xml:space="preserve"> I think of </w:t>
+      </w:r>
+      <w:proofErr w:type="spellStart"/>
+      <w:r>
+        <w:rPr>
+          <w:rFonts w:ascii="Times New Roman" w:hAnsi="Times New Roman" w:cs="Times New Roman"/>
+        </w:rPr>
+        <w:t>GetElementById</w:t>
+      </w:r>
+      <w:proofErr w:type="spellEnd"/>
+      <w:r>
+        <w:rPr>
+          <w:rFonts w:ascii="Times New Roman" w:hAnsi="Times New Roman" w:cs="Times New Roman"/>
+        </w:rPr>
+        <w:t xml:space="preserve"> as the “where” something should happen, “</w:t>
+      </w:r>
+      <w:proofErr w:type="spellStart"/>
+      <w:r>
+        <w:rPr>
+          <w:rFonts w:ascii="Times New Roman" w:hAnsi="Times New Roman" w:cs="Times New Roman"/>
+        </w:rPr>
+        <w:t>addEventListener</w:t>
+      </w:r>
+      <w:proofErr w:type="spellEnd"/>
+      <w:r>
+        <w:rPr>
+          <w:rFonts w:ascii="Times New Roman" w:hAnsi="Times New Roman" w:cs="Times New Roman"/>
+        </w:rPr>
+        <w:t xml:space="preserve">” (such as click, change, onload, </w:t>
+      </w:r>
+      <w:proofErr w:type="spellStart"/>
+      <w:r>
+        <w:rPr>
+          <w:rFonts w:ascii="Times New Roman" w:hAnsi="Times New Roman" w:cs="Times New Roman"/>
+        </w:rPr>
+        <w:t>etc</w:t>
+      </w:r>
+      <w:proofErr w:type="spellEnd"/>
+      <w:r>
+        <w:rPr>
+          <w:rFonts w:ascii="Times New Roman" w:hAnsi="Times New Roman" w:cs="Times New Roman"/>
+        </w:rPr>
+        <w:t xml:space="preserve">…) as the “when” something should happen, and </w:t>
+      </w:r>
+      <w:proofErr w:type="spellStart"/>
+      <w:r>
+        <w:rPr>
+          <w:rFonts w:ascii="Times New Roman" w:hAnsi="Times New Roman" w:cs="Times New Roman"/>
+        </w:rPr>
+        <w:t>Javascript</w:t>
+      </w:r>
+      <w:proofErr w:type="spellEnd"/>
+      <w:r>
+        <w:rPr>
+          <w:rFonts w:ascii="Times New Roman" w:hAnsi="Times New Roman" w:cs="Times New Roman"/>
+        </w:rPr>
+        <w:t xml:space="preserve"> functions as the “what” should happen to </w:t>
+      </w:r>
+      <w:r>
+        <w:rPr>
+          <w:rFonts w:ascii="Times New Roman" w:hAnsi="Times New Roman" w:cs="Times New Roman"/>
+        </w:rPr>
+        <w:t xml:space="preserve">my </w:t>
+      </w:r>
+      <w:r>
+        <w:rPr>
+          <w:rFonts w:ascii="Times New Roman" w:hAnsi="Times New Roman" w:cs="Times New Roman"/>
+        </w:rPr>
+        <w:t>code.</w:t>
+      </w:r>
+    </w:p>
+    <w:p>
+      <w:pPr>
+        <w:rPr>
+          <w:rFonts w:ascii="Times New Roman" w:hAnsi="Times New Roman" w:cs="Times New Roman"/>
+          <w:b/>
+          <w:bCs/>
+        </w:rPr>
+      </w:pPr>
+    </w:p>
+    <w:p>
+      <w:pPr>
+        <w:rPr>
+          <w:rFonts w:ascii="Times New Roman" w:hAnsi="Times New Roman" w:cs="Times New Roman"/>
+          <w:b/>
+          <w:bCs/>
+        </w:rPr>
+      </w:pPr>
+      <w:r>
+        <w:rPr>
+          <w:rFonts w:ascii="Times New Roman" w:hAnsi="Times New Roman" w:cs="Times New Roman"/>
+          <w:b/>
+          <w:bCs/>
+          <w:noProof/>
+        </w:rPr>
+        <w:lastRenderedPageBreak/>
+        <w:drawing>
+          <wp:inline distT="0" distB="0" distL="0" distR="0" wp14:anchorId="508F03AD" wp14:editId="48309F64">
+            <wp:extent cx="5943600" cy="657225"/>
+            <wp:effectExtent l="0" t="0" r="0" b="3175"/>
+            <wp:docPr id="4" name="Picture 4"/>
+            <wp:cNvGraphicFramePr>
+              <a:graphicFrameLocks xmlns:a="http://schemas.openxmlformats.org/drawingml/2006/main" noChangeAspect="1"/>
+            </wp:cNvGraphicFramePr>
+            <a:graphic xmlns:a="http://schemas.openxmlformats.org/drawingml/2006/main">
+              <a:graphicData uri="http://schemas.openxmlformats.org/drawingml/2006/picture">
+                <pic:pic xmlns:pic="http://schemas.openxmlformats.org/drawingml/2006/picture">
+                  <pic:nvPicPr>
+                    <pic:cNvPr id="1" name=""/>
+                    <pic:cNvPicPr/>
+                  </pic:nvPicPr>
+                  <pic:blipFill>
+                    <a:blip r:embed="rId10"/>
+                    <a:stretch>
+                      <a:fillRect/>
+                    </a:stretch>
+                  </pic:blipFill>
+                  <pic:spPr>
+                    <a:xfrm>
+                      <a:off x="0" y="0"/>
                       <a:ext cx="5943600" cy="657225"/>
                     </a:xfrm>
                     <a:prstGeom prst="rect">
@@ -955,7 +1018,6 @@
         <w:rPr>
           <w:rFonts w:ascii="Times New Roman" w:hAnsi="Times New Roman" w:cs="Times New Roman"/>
         </w:rPr>
-        <w:lastRenderedPageBreak/>
         <w:t xml:space="preserve">I worked through debugging issues with the help of my classmates, Lauren Whittingham, Megan </w:t>
       </w:r>
       <w:proofErr w:type="spellStart"/>
@@ -1063,7 +1125,7 @@
         </w:rPr>
         <w:t xml:space="preserve">Stack Overflow: </w:t>
       </w:r>
-      <w:hyperlink r:id="rId10" w:history="1">
+      <w:hyperlink r:id="rId11" w:history="1">
         <w:r>
           <w:rPr>
             <w:rFonts w:ascii="Times New Roman" w:eastAsia="Times New Roman" w:hAnsi="Times New Roman" w:cs="Times New Roman"/>
@@ -1127,7 +1189,7 @@
         </w:rPr>
         <w:t xml:space="preserve">) </w:t>
       </w:r>
-      <w:hyperlink r:id="rId11" w:history="1">
+      <w:hyperlink r:id="rId12" w:history="1">
         <w:r>
           <w:rPr>
             <w:rFonts w:ascii="Times New Roman" w:eastAsia="Times New Roman" w:hAnsi="Times New Roman" w:cs="Times New Roman"/>
@@ -1171,15 +1233,9 @@
         <w:rPr>
           <w:rFonts w:ascii="Times New Roman" w:hAnsi="Times New Roman" w:cs="Times New Roman"/>
         </w:rPr>
-        <w:t xml:space="preserve"> Shopping Cart Tutorial for Beginners </w:t>
-      </w:r>
-      <w:r>
-        <w:rPr>
-          <w:rFonts w:ascii="Times New Roman" w:hAnsi="Times New Roman" w:cs="Times New Roman"/>
-        </w:rPr>
-        <w:t xml:space="preserve"> </w:t>
-      </w:r>
-      <w:hyperlink r:id="rId12" w:history="1">
+        <w:t xml:space="preserve"> Shopping Cart Tutorial for Beginners  </w:t>
+      </w:r>
+      <w:hyperlink r:id="rId13" w:history="1">
         <w:r>
           <w:rPr>
             <w:rStyle w:val="Hyperlink"/>
@@ -1218,7 +1274,7 @@
         </w:rPr>
         <w:t xml:space="preserve">Codyhouse.co: </w:t>
       </w:r>
-      <w:hyperlink r:id="rId13" w:history="1">
+      <w:hyperlink r:id="rId14" w:history="1">
         <w:r>
           <w:rPr>
             <w:rFonts w:ascii="Times New Roman" w:eastAsia="Times New Roman" w:hAnsi="Times New Roman" w:cs="Times New Roman"/>
@@ -1268,7 +1324,7 @@
         </w:rPr>
         <w:t xml:space="preserve"> </w:t>
       </w:r>
-      <w:hyperlink r:id="rId14" w:history="1">
+      <w:hyperlink r:id="rId15" w:history="1">
         <w:r>
           <w:rPr>
             <w:rFonts w:ascii="Times New Roman" w:eastAsia="Times New Roman" w:hAnsi="Times New Roman" w:cs="Times New Roman"/>
@@ -1327,7 +1383,7 @@
         </w:rPr>
         <w:t xml:space="preserve"> for Absolute Beginners </w:t>
       </w:r>
-      <w:hyperlink r:id="rId15" w:history="1">
+      <w:hyperlink r:id="rId16" w:history="1">
         <w:r>
           <w:rPr>
             <w:rFonts w:ascii="Times New Roman" w:eastAsia="Times New Roman" w:hAnsi="Times New Roman" w:cs="Times New Roman"/>
@@ -1367,8 +1423,6 @@
           <w:color w:val="000000" w:themeColor="text1"/>
         </w:rPr>
       </w:pPr>
-      <w:bookmarkStart w:id="0" w:name="_GoBack"/>
-      <w:bookmarkEnd w:id="0"/>
     </w:p>
     <w:p>
       <w:pPr>

</xml_diff>